<commit_message>
finish 6014 TLS bufferOverflow
</commit_message>
<xml_diff>
--- a/my6014Repo/HW2Written_LowerNetwrk/HW2written.docx
+++ b/my6014Repo/HW2Written_LowerNetwrk/HW2written.docx
@@ -1,6 +1,6 @@
 
 <file path=word/document.xml><?xml version="1.0" encoding="utf-8"?>
-<w:document xmlns:wpc="http://schemas.microsoft.com/office/word/2010/wordprocessingCanvas" xmlns:cx="http://schemas.microsoft.com/office/drawing/2014/chartex" xmlns:cx1="http://schemas.microsoft.com/office/drawing/2015/9/8/chartex" xmlns:cx2="http://schemas.microsoft.com/office/drawing/2015/10/21/chartex" xmlns:cx3="http://schemas.microsoft.com/office/drawing/2016/5/9/chartex" xmlns:cx4="http://schemas.microsoft.com/office/drawing/2016/5/10/chartex" xmlns:cx5="http://schemas.microsoft.com/office/drawing/2016/5/11/chartex" xmlns:cx6="http://schemas.microsoft.com/office/drawing/2016/5/12/chartex" xmlns:cx7="http://schemas.microsoft.com/office/drawing/2016/5/13/chartex" xmlns:cx8="http://schemas.microsoft.com/office/drawing/2016/5/14/chartex" xmlns:mc="http://schemas.openxmlformats.org/markup-compatibility/2006" xmlns:aink="http://schemas.microsoft.com/office/drawing/2016/ink" xmlns:am3d="http://schemas.microsoft.com/office/drawing/2017/model3d" xmlns:o="urn:schemas-microsoft-com:office:office" xmlns:oel="http://schemas.microsoft.com/office/2019/extlst" xmlns:r="http://schemas.openxmlformats.org/officeDocument/2006/relationships" xmlns:m="http://schemas.openxmlformats.org/officeDocument/2006/math" xmlns:v="urn:schemas-microsoft-com:vml" xmlns:wp14="http://schemas.microsoft.com/office/word/2010/wordprocessingDrawing" xmlns:wp="http://schemas.openxmlformats.org/drawingml/2006/wordprocessingDrawing" xmlns:w10="urn:schemas-microsoft-com:office:word" xmlns:w="http://schemas.openxmlformats.org/wordprocessingml/2006/main" xmlns:w14="http://schemas.microsoft.com/office/word/2010/wordml" xmlns:w15="http://schemas.microsoft.com/office/word/2012/wordml" xmlns:w16cex="http://schemas.microsoft.com/office/word/2018/wordml/cex" xmlns:w16cid="http://schemas.microsoft.com/office/word/2016/wordml/cid" xmlns:w16="http://schemas.microsoft.com/office/word/2018/wordml" xmlns:w16sdtdh="http://schemas.microsoft.com/office/word/2020/wordml/sdtdatahash" xmlns:w16se="http://schemas.microsoft.com/office/word/2015/wordml/symex" xmlns:wpg="http://schemas.microsoft.com/office/word/2010/wordprocessingGroup" xmlns:wpi="http://schemas.microsoft.com/office/word/2010/wordprocessingInk" xmlns:wne="http://schemas.microsoft.com/office/word/2006/wordml" xmlns:wps="http://schemas.microsoft.com/office/word/2010/wordprocessingShape" mc:Ignorable="w14 w15 w16se w16cid w16 w16cex w16sdtdh wp14">
+<w:document xmlns:wpc="http://schemas.microsoft.com/office/word/2010/wordprocessingCanvas" xmlns:cx="http://schemas.microsoft.com/office/drawing/2014/chartex" xmlns:cx1="http://schemas.microsoft.com/office/drawing/2015/9/8/chartex" xmlns:cx2="http://schemas.microsoft.com/office/drawing/2015/10/21/chartex" xmlns:cx3="http://schemas.microsoft.com/office/drawing/2016/5/9/chartex" xmlns:cx4="http://schemas.microsoft.com/office/drawing/2016/5/10/chartex" xmlns:cx5="http://schemas.microsoft.com/office/drawing/2016/5/11/chartex" xmlns:cx6="http://schemas.microsoft.com/office/drawing/2016/5/12/chartex" xmlns:cx7="http://schemas.microsoft.com/office/drawing/2016/5/13/chartex" xmlns:cx8="http://schemas.microsoft.com/office/drawing/2016/5/14/chartex" xmlns:mc="http://schemas.openxmlformats.org/markup-compatibility/2006" xmlns:aink="http://schemas.microsoft.com/office/drawing/2016/ink" xmlns:am3d="http://schemas.microsoft.com/office/drawing/2017/model3d" xmlns:o="urn:schemas-microsoft-com:office:office" xmlns:oel="http://schemas.microsoft.com/office/2019/extlst" xmlns:r="http://schemas.openxmlformats.org/officeDocument/2006/relationships" xmlns:m="http://schemas.openxmlformats.org/officeDocument/2006/math" xmlns:v="urn:schemas-microsoft-com:vml" xmlns:wp14="http://schemas.microsoft.com/office/word/2010/wordprocessingDrawing" xmlns:wp="http://schemas.openxmlformats.org/drawingml/2006/wordprocessingDrawing" xmlns:w10="urn:schemas-microsoft-com:office:word" xmlns:w="http://schemas.openxmlformats.org/wordprocessingml/2006/main" xmlns:w14="http://schemas.microsoft.com/office/word/2010/wordml" xmlns:w15="http://schemas.microsoft.com/office/word/2012/wordml" xmlns:w16cex="http://schemas.microsoft.com/office/word/2018/wordml/cex" xmlns:w16cid="http://schemas.microsoft.com/office/word/2016/wordml/cid" xmlns:w16="http://schemas.microsoft.com/office/word/2018/wordml" xmlns:w16du="http://schemas.microsoft.com/office/word/2023/wordml/word16du" xmlns:w16sdtdh="http://schemas.microsoft.com/office/word/2020/wordml/sdtdatahash" xmlns:w16se="http://schemas.microsoft.com/office/word/2015/wordml/symex" xmlns:wpg="http://schemas.microsoft.com/office/word/2010/wordprocessingGroup" xmlns:wpi="http://schemas.microsoft.com/office/word/2010/wordprocessingInk" xmlns:wne="http://schemas.microsoft.com/office/word/2006/wordml" xmlns:wps="http://schemas.microsoft.com/office/word/2010/wordprocessingShape" mc:Ignorable="w14 w15 w16se w16cid w16 w16cex w16sdtdh wp14">
   <w:body>
     <w:p>
       <w:pPr>
@@ -498,7 +498,7 @@
           <w:color w:val="0432FF"/>
           <w:shd w:val="clear" w:color="auto" w:fill="FFFFFF"/>
         </w:rPr>
-        <w:t xml:space="preserve">In TCP, it </w:t>
+        <w:t xml:space="preserve">In TCP, it throttles senders to protect receiver (flow control) and </w:t>
       </w:r>
       <w:r>
         <w:rPr>
@@ -506,7 +506,7 @@
           <w:color w:val="0432FF"/>
           <w:shd w:val="clear" w:color="auto" w:fill="FFFFFF"/>
         </w:rPr>
-        <w:t xml:space="preserve">throttles senders to protect </w:t>
+        <w:t>network (</w:t>
       </w:r>
       <w:r>
         <w:rPr>
@@ -514,39 +514,7 @@
           <w:color w:val="0432FF"/>
           <w:shd w:val="clear" w:color="auto" w:fill="FFFFFF"/>
         </w:rPr>
-        <w:t>receiver (</w:t>
-      </w:r>
-      <w:r>
-        <w:rPr>
-          <w:rFonts w:ascii="Cambria" w:hAnsi="Cambria" w:cs="Segoe UI"/>
-          <w:color w:val="0432FF"/>
-          <w:shd w:val="clear" w:color="auto" w:fill="FFFFFF"/>
-        </w:rPr>
-        <w:t xml:space="preserve">flow control) and </w:t>
-      </w:r>
-      <w:r>
-        <w:rPr>
-          <w:rFonts w:ascii="Cambria" w:hAnsi="Cambria" w:cs="Segoe UI"/>
-          <w:color w:val="0432FF"/>
-          <w:shd w:val="clear" w:color="auto" w:fill="FFFFFF"/>
-        </w:rPr>
-        <w:t>network (</w:t>
-      </w:r>
-      <w:r>
-        <w:rPr>
-          <w:rFonts w:ascii="Cambria" w:hAnsi="Cambria" w:cs="Segoe UI"/>
-          <w:color w:val="0432FF"/>
-          <w:shd w:val="clear" w:color="auto" w:fill="FFFFFF"/>
-        </w:rPr>
-        <w:t>congestion control)</w:t>
-      </w:r>
-      <w:r>
-        <w:rPr>
-          <w:rFonts w:ascii="Cambria" w:hAnsi="Cambria" w:cs="Segoe UI"/>
-          <w:color w:val="0432FF"/>
-          <w:shd w:val="clear" w:color="auto" w:fill="FFFFFF"/>
-        </w:rPr>
-        <w:t>.</w:t>
+        <w:t>congestion control).</w:t>
       </w:r>
     </w:p>
     <w:p>
@@ -577,7 +545,7 @@
           <w:color w:val="0432FF"/>
           <w:shd w:val="clear" w:color="auto" w:fill="FFFFFF"/>
         </w:rPr>
-        <w:t>F</w:t>
+        <w:t>Flow control:</w:t>
       </w:r>
       <w:r>
         <w:rPr>
@@ -585,39 +553,7 @@
           <w:color w:val="0432FF"/>
           <w:shd w:val="clear" w:color="auto" w:fill="FFFFFF"/>
         </w:rPr>
-        <w:t>low control</w:t>
-      </w:r>
-      <w:r>
-        <w:rPr>
-          <w:rFonts w:ascii="Cambria" w:hAnsi="Cambria" w:cs="Segoe UI"/>
-          <w:color w:val="0432FF"/>
-          <w:shd w:val="clear" w:color="auto" w:fill="FFFFFF"/>
-        </w:rPr>
-        <w:t>:</w:t>
-      </w:r>
-      <w:r>
-        <w:rPr>
-          <w:rFonts w:ascii="Cambria" w:hAnsi="Cambria" w:cs="Segoe UI"/>
-          <w:color w:val="0432FF"/>
-          <w:shd w:val="clear" w:color="auto" w:fill="FFFFFF"/>
-        </w:rPr>
-        <w:t xml:space="preserve"> S</w:t>
-      </w:r>
-      <w:r>
-        <w:rPr>
-          <w:rFonts w:ascii="Cambria" w:hAnsi="Cambria" w:cs="Segoe UI"/>
-          <w:color w:val="0432FF"/>
-          <w:shd w:val="clear" w:color="auto" w:fill="FFFFFF"/>
-        </w:rPr>
-        <w:t>ender reduces its sending rate so receiver can keep up</w:t>
-      </w:r>
-      <w:r>
-        <w:rPr>
-          <w:rFonts w:ascii="Cambria" w:hAnsi="Cambria" w:cs="Segoe UI"/>
-          <w:color w:val="0432FF"/>
-          <w:shd w:val="clear" w:color="auto" w:fill="FFFFFF"/>
-        </w:rPr>
-        <w:t>.</w:t>
+        <w:t xml:space="preserve"> Sender reduces its sending rate so receiver can keep up.</w:t>
       </w:r>
     </w:p>
     <w:p>
@@ -637,42 +573,7 @@
           <w:rFonts w:ascii="Cambria" w:hAnsi="Cambria"/>
           <w:color w:val="0432FF"/>
         </w:rPr>
-        <w:t xml:space="preserve">In TCP, flow control is implemented by a sliding window. The receiver </w:t>
-      </w:r>
-      <w:r>
-        <w:rPr>
-          <w:rFonts w:ascii="Cambria" w:hAnsi="Cambria"/>
-          <w:color w:val="0432FF"/>
-        </w:rPr>
-        <w:t>send</w:t>
-      </w:r>
-      <w:r>
-        <w:rPr>
-          <w:rFonts w:ascii="Cambria" w:hAnsi="Cambria"/>
-          <w:color w:val="0432FF"/>
-        </w:rPr>
-        <w:t xml:space="preserve">s the size of the </w:t>
-      </w:r>
-      <w:r>
-        <w:rPr>
-          <w:rFonts w:ascii="Cambria" w:hAnsi="Cambria"/>
-          <w:color w:val="0432FF"/>
-        </w:rPr>
-        <w:t xml:space="preserve">receive </w:t>
-      </w:r>
-      <w:r>
-        <w:rPr>
-          <w:rFonts w:ascii="Cambria" w:hAnsi="Cambria"/>
-          <w:color w:val="0432FF"/>
-        </w:rPr>
-        <w:t>window</w:t>
-      </w:r>
-      <w:r>
-        <w:rPr>
-          <w:rFonts w:ascii="Cambria" w:hAnsi="Cambria"/>
-          <w:color w:val="0432FF"/>
-        </w:rPr>
-        <w:t xml:space="preserve"> </w:t>
+        <w:t xml:space="preserve">In TCP, flow control is implemented by a sliding window. The receiver sends the size of the receive window </w:t>
       </w:r>
       <w:proofErr w:type="spellStart"/>
       <w:proofErr w:type="gramStart"/>
@@ -690,14 +591,7 @@
           <w:rFonts w:ascii="Cambria" w:hAnsi="Cambria"/>
           <w:color w:val="0432FF"/>
         </w:rPr>
-        <w:t xml:space="preserve"> </w:t>
-      </w:r>
-      <w:r>
-        <w:rPr>
-          <w:rFonts w:ascii="Cambria" w:hAnsi="Cambria"/>
-          <w:color w:val="0432FF"/>
-        </w:rPr>
-        <w:t>,</w:t>
+        <w:t xml:space="preserve"> ,</w:t>
       </w:r>
       <w:proofErr w:type="gramEnd"/>
       <w:r>
@@ -795,7 +689,7 @@
           <w:color w:val="0432FF"/>
           <w:shd w:val="clear" w:color="auto" w:fill="FFFFFF"/>
         </w:rPr>
-        <w:t>C</w:t>
+        <w:t>Congestion control:</w:t>
       </w:r>
       <w:r>
         <w:rPr>
@@ -803,7 +697,7 @@
           <w:color w:val="0432FF"/>
           <w:shd w:val="clear" w:color="auto" w:fill="FFFFFF"/>
         </w:rPr>
-        <w:t>ongestion control</w:t>
+        <w:t xml:space="preserve"> </w:t>
       </w:r>
       <w:r>
         <w:rPr>
@@ -811,7 +705,7 @@
           <w:color w:val="0432FF"/>
           <w:shd w:val="clear" w:color="auto" w:fill="FFFFFF"/>
         </w:rPr>
-        <w:t>:</w:t>
+        <w:t xml:space="preserve">Prevent a high volume of traffic from causing network congestion and packet loss. </w:t>
       </w:r>
       <w:r>
         <w:rPr>
@@ -819,47 +713,7 @@
           <w:color w:val="0432FF"/>
           <w:shd w:val="clear" w:color="auto" w:fill="FFFFFF"/>
         </w:rPr>
-        <w:t xml:space="preserve"> </w:t>
-      </w:r>
-      <w:r>
-        <w:rPr>
-          <w:rFonts w:ascii="Cambria" w:hAnsi="Cambria" w:cs="Segoe UI"/>
-          <w:color w:val="0432FF"/>
-          <w:shd w:val="clear" w:color="auto" w:fill="FFFFFF"/>
-        </w:rPr>
-        <w:t>P</w:t>
-      </w:r>
-      <w:r>
-        <w:rPr>
-          <w:rFonts w:ascii="Cambria" w:hAnsi="Cambria" w:cs="Segoe UI"/>
-          <w:color w:val="0432FF"/>
-          <w:shd w:val="clear" w:color="auto" w:fill="FFFFFF"/>
-        </w:rPr>
-        <w:t>revent a high volume of traffic from causing network congestion and packet loss.</w:t>
-      </w:r>
-      <w:r>
-        <w:rPr>
-          <w:rFonts w:ascii="Cambria" w:hAnsi="Cambria" w:cs="Segoe UI"/>
-          <w:color w:val="0432FF"/>
-          <w:shd w:val="clear" w:color="auto" w:fill="FFFFFF"/>
-        </w:rPr>
-        <w:t xml:space="preserve"> </w:t>
-      </w:r>
-      <w:r>
-        <w:rPr>
-          <w:rFonts w:ascii="Cambria" w:hAnsi="Cambria" w:cs="Segoe UI"/>
-          <w:color w:val="0432FF"/>
-          <w:shd w:val="clear" w:color="auto" w:fill="FFFFFF"/>
-        </w:rPr>
-        <w:t>If the network is congested, packets will be delayed or dropped</w:t>
-      </w:r>
-      <w:r>
-        <w:rPr>
-          <w:rFonts w:ascii="Cambria" w:hAnsi="Cambria" w:cs="Segoe UI"/>
-          <w:color w:val="0432FF"/>
-          <w:shd w:val="clear" w:color="auto" w:fill="FFFFFF"/>
-        </w:rPr>
-        <w:t>.</w:t>
+        <w:t>If the network is congested, packets will be delayed or dropped.</w:t>
       </w:r>
     </w:p>
     <w:p>
@@ -911,21 +765,7 @@
           <w:rFonts w:ascii="Cambria" w:hAnsi="Cambria"/>
           <w:color w:val="0432FF"/>
         </w:rPr>
-        <w:t xml:space="preserve"> slowly while it can successfully transmit, and then decreases it rapidly when it detects congestion.</w:t>
-      </w:r>
-      <w:r>
-        <w:rPr>
-          <w:rFonts w:ascii="Cambria" w:hAnsi="Cambria"/>
-          <w:color w:val="0432FF"/>
-        </w:rPr>
-        <w:t xml:space="preserve"> </w:t>
-      </w:r>
-      <w:r>
-        <w:rPr>
-          <w:rFonts w:ascii="Cambria" w:hAnsi="Cambria"/>
-          <w:color w:val="0432FF"/>
-        </w:rPr>
-        <w:t xml:space="preserve">The </w:t>
+        <w:t xml:space="preserve"> slowly while it can successfully transmit, and then decreases it rapidly when it detects congestion. The </w:t>
       </w:r>
       <w:proofErr w:type="spellStart"/>
       <w:r>
@@ -1175,14 +1015,7 @@
                 <w:rFonts w:ascii="Cambria" w:eastAsia="Times New Roman" w:hAnsi="Cambria" w:cs="Times New Roman"/>
                 <w:color w:val="0432FF"/>
               </w:rPr>
-              <w:t>Destination</w:t>
-            </w:r>
-            <w:r>
-              <w:rPr>
-                <w:rFonts w:ascii="Cambria" w:eastAsia="Times New Roman" w:hAnsi="Cambria" w:cs="Times New Roman"/>
-                <w:color w:val="0432FF"/>
-              </w:rPr>
-              <w:t xml:space="preserve"> Port #</w:t>
+              <w:t>Destination Port #</w:t>
             </w:r>
           </w:p>
         </w:tc>
@@ -2526,14 +2359,7 @@
                 <w:rFonts w:ascii="Cambria" w:eastAsia="Times New Roman" w:hAnsi="Cambria" w:cs="Times New Roman"/>
                 <w:color w:val="0432FF"/>
               </w:rPr>
-              <w:t xml:space="preserve">Internet </w:t>
-            </w:r>
-            <w:r>
-              <w:rPr>
-                <w:rFonts w:ascii="Cambria" w:eastAsia="Times New Roman" w:hAnsi="Cambria" w:cs="Times New Roman"/>
-                <w:color w:val="0432FF"/>
-              </w:rPr>
-              <w:t>Port #</w:t>
+              <w:t>Internet Port #</w:t>
             </w:r>
           </w:p>
         </w:tc>
@@ -3216,7 +3042,7 @@
         <w:spacing w:line="276" w:lineRule="auto"/>
         <w:ind w:left="720"/>
         <w:rPr>
-          <w:rFonts w:ascii="Cambria" w:eastAsia="Times New Roman" w:hAnsi="Cambria" w:cs="Times New Roman"/>
+          <w:rFonts w:ascii="Cambria" w:eastAsia="PingFang TC" w:hAnsi="Cambria" w:cs="Times New Roman"/>
           <w:color w:val="0432FF"/>
         </w:rPr>
       </w:pPr>
@@ -3248,77 +3074,7 @@
           <w:rFonts w:ascii="Cambria" w:eastAsia="Times New Roman" w:hAnsi="Cambria" w:cs="Times New Roman"/>
           <w:color w:val="0432FF"/>
         </w:rPr>
-        <w:t xml:space="preserve">(A) + 256(B) + 256(C) + 2(A-B) + </w:t>
-      </w:r>
-      <w:r>
-        <w:rPr>
-          <w:rFonts w:ascii="Cambria" w:eastAsia="Times New Roman" w:hAnsi="Cambria" w:cs="Times New Roman"/>
-          <w:color w:val="0432FF"/>
-        </w:rPr>
-        <w:t>2(</w:t>
-      </w:r>
-      <w:r>
-        <w:rPr>
-          <w:rFonts w:ascii="Cambria" w:eastAsia="Times New Roman" w:hAnsi="Cambria" w:cs="Times New Roman"/>
-          <w:color w:val="0432FF"/>
-        </w:rPr>
-        <w:t>A</w:t>
-      </w:r>
-      <w:r>
-        <w:rPr>
-          <w:rFonts w:ascii="Cambria" w:eastAsia="Times New Roman" w:hAnsi="Cambria" w:cs="Times New Roman"/>
-          <w:color w:val="0432FF"/>
-        </w:rPr>
-        <w:t>-</w:t>
-      </w:r>
-      <w:r>
-        <w:rPr>
-          <w:rFonts w:ascii="Cambria" w:eastAsia="Times New Roman" w:hAnsi="Cambria" w:cs="Times New Roman"/>
-          <w:color w:val="0432FF"/>
-        </w:rPr>
-        <w:t>C</w:t>
-      </w:r>
-      <w:r>
-        <w:rPr>
-          <w:rFonts w:ascii="Cambria" w:eastAsia="Times New Roman" w:hAnsi="Cambria" w:cs="Times New Roman"/>
-          <w:color w:val="0432FF"/>
-        </w:rPr>
-        <w:t>)</w:t>
-      </w:r>
-      <w:r>
-        <w:rPr>
-          <w:rFonts w:ascii="Cambria" w:eastAsia="Times New Roman" w:hAnsi="Cambria" w:cs="Times New Roman"/>
-          <w:color w:val="0432FF"/>
-        </w:rPr>
-        <w:t xml:space="preserve"> + </w:t>
-      </w:r>
-      <w:r>
-        <w:rPr>
-          <w:rFonts w:ascii="Cambria" w:eastAsia="Times New Roman" w:hAnsi="Cambria" w:cs="Times New Roman"/>
-          <w:color w:val="0432FF"/>
-        </w:rPr>
-        <w:t>2(</w:t>
-      </w:r>
-      <w:r>
-        <w:rPr>
-          <w:rFonts w:ascii="Cambria" w:eastAsia="Times New Roman" w:hAnsi="Cambria" w:cs="Times New Roman"/>
-          <w:color w:val="0432FF"/>
-        </w:rPr>
-        <w:t>B-C</w:t>
-      </w:r>
-      <w:r>
-        <w:rPr>
-          <w:rFonts w:ascii="Cambria" w:eastAsia="Times New Roman" w:hAnsi="Cambria" w:cs="Times New Roman"/>
-          <w:color w:val="0432FF"/>
-        </w:rPr>
-        <w:t>)</w:t>
-      </w:r>
-      <w:r>
-        <w:rPr>
-          <w:rFonts w:ascii="Cambria" w:eastAsia="Times New Roman" w:hAnsi="Cambria" w:cs="Times New Roman"/>
-          <w:color w:val="0432FF"/>
-        </w:rPr>
-        <w:t xml:space="preserve"> = 774 ), and /22 </w:t>
+        <w:t xml:space="preserve">(A) + 256(B) + 256(C) + 2(A-B) + 2(A-C) + 2(B-C) = 774 ), and /22 </w:t>
       </w:r>
       <w:r>
         <w:rPr>
@@ -3326,6 +3082,56 @@
           <w:color w:val="0432FF"/>
         </w:rPr>
         <w:t>has 1024 usable addresses. (/21 has 512 addresses which is not enough.)</w:t>
+      </w:r>
+    </w:p>
+    <w:p>
+      <w:pPr>
+        <w:spacing w:line="276" w:lineRule="auto"/>
+        <w:ind w:left="720"/>
+        <w:rPr>
+          <w:rFonts w:ascii="Cambria" w:eastAsia="PingFang TC" w:hAnsi="Cambria" w:cs="Times New Roman"/>
+          <w:color w:val="0432FF"/>
+        </w:rPr>
+      </w:pPr>
+    </w:p>
+    <w:p>
+      <w:pPr>
+        <w:spacing w:line="276" w:lineRule="auto"/>
+        <w:ind w:left="720"/>
+        <w:rPr>
+          <w:rFonts w:ascii="Cambria" w:eastAsia="Times New Roman" w:hAnsi="Cambria" w:cs="Times New Roman"/>
+          <w:color w:val="FF0000"/>
+        </w:rPr>
+      </w:pPr>
+      <w:r>
+        <w:rPr>
+          <w:rFonts w:ascii="Cambria" w:eastAsia="Times New Roman" w:hAnsi="Cambria" w:cs="Times New Roman"/>
+          <w:color w:val="FF0000"/>
+        </w:rPr>
+        <w:t xml:space="preserve">Answer: </w:t>
+      </w:r>
+      <w:r>
+        <w:rPr>
+          <w:rFonts w:ascii="Cambria" w:eastAsia="Times New Roman" w:hAnsi="Cambria" w:cs="Times New Roman"/>
+          <w:color w:val="FF0000"/>
+        </w:rPr>
+        <w:t xml:space="preserve">The cheapest IP prefix would be /21 as the 5 bits are fixed in the 3rd byte and the last 3 bits vary as it is </w:t>
+      </w:r>
+      <w:proofErr w:type="gramStart"/>
+      <w:r>
+        <w:rPr>
+          <w:rFonts w:ascii="Cambria" w:eastAsia="Times New Roman" w:hAnsi="Cambria" w:cs="Times New Roman"/>
+          <w:color w:val="FF0000"/>
+        </w:rPr>
+        <w:t>form</w:t>
+      </w:r>
+      <w:proofErr w:type="gramEnd"/>
+      <w:r>
+        <w:rPr>
+          <w:rFonts w:ascii="Cambria" w:eastAsia="Times New Roman" w:hAnsi="Cambria" w:cs="Times New Roman"/>
+          <w:color w:val="FF0000"/>
+        </w:rPr>
+        <w:t xml:space="preserve"> 1.1.1 to 1.1.6</w:t>
       </w:r>
     </w:p>
     <w:p>
@@ -3403,14 +3209,7 @@
                 <w:rFonts w:ascii="Cambria" w:eastAsia="Times New Roman" w:hAnsi="Cambria" w:cs="Times New Roman"/>
                 <w:color w:val="0432FF"/>
               </w:rPr>
-              <w:t>Output Link</w:t>
-            </w:r>
-            <w:r>
-              <w:rPr>
-                <w:rFonts w:ascii="Cambria" w:eastAsia="Times New Roman" w:hAnsi="Cambria" w:cs="Times New Roman"/>
-                <w:color w:val="0432FF"/>
-              </w:rPr>
-              <w:t xml:space="preserve"> (# port)</w:t>
+              <w:t>Output Link (# port)</w:t>
             </w:r>
           </w:p>
         </w:tc>
@@ -3491,6 +3290,7 @@
                 <w:rFonts w:ascii="Cambria" w:eastAsia="Times New Roman" w:hAnsi="Cambria" w:cs="Times New Roman"/>
                 <w:color w:val="0432FF"/>
               </w:rPr>
+              <w:lastRenderedPageBreak/>
               <w:t>1.1.4.1 (router B)</w:t>
             </w:r>
           </w:p>
@@ -3660,7 +3460,6 @@
           <w:sz w:val="28"/>
           <w:szCs w:val="28"/>
         </w:rPr>
-        <w:lastRenderedPageBreak/>
         <w:t>Question 5: Routing</w:t>
       </w:r>
       <w:r>
@@ -3730,35 +3529,7 @@
             <w:rStyle w:val="Hyperlink"/>
             <w:rFonts w:ascii="Cambria" w:hAnsi="Cambria"/>
           </w:rPr>
-          <w:t>this dir</w:t>
-        </w:r>
-        <w:r>
-          <w:rPr>
-            <w:rStyle w:val="Hyperlink"/>
-            <w:rFonts w:ascii="Cambria" w:hAnsi="Cambria"/>
-          </w:rPr>
-          <w:t>e</w:t>
-        </w:r>
-        <w:r>
-          <w:rPr>
-            <w:rStyle w:val="Hyperlink"/>
-            <w:rFonts w:ascii="Cambria" w:hAnsi="Cambria"/>
-          </w:rPr>
-          <w:t>c</w:t>
-        </w:r>
-        <w:r>
-          <w:rPr>
-            <w:rStyle w:val="Hyperlink"/>
-            <w:rFonts w:ascii="Cambria" w:hAnsi="Cambria"/>
-          </w:rPr>
-          <w:t>t</w:t>
-        </w:r>
-        <w:r>
-          <w:rPr>
-            <w:rStyle w:val="Hyperlink"/>
-            <w:rFonts w:ascii="Cambria" w:hAnsi="Cambria"/>
-          </w:rPr>
-          <w:t>ory</w:t>
+          <w:t>this directory</w:t>
         </w:r>
       </w:hyperlink>
       <w:r>
@@ -3892,7 +3663,7 @@
 </file>
 
 <file path=word/endnotes.xml><?xml version="1.0" encoding="utf-8"?>
-<w:endnotes xmlns:wpc="http://schemas.microsoft.com/office/word/2010/wordprocessingCanvas" xmlns:cx="http://schemas.microsoft.com/office/drawing/2014/chartex" xmlns:cx1="http://schemas.microsoft.com/office/drawing/2015/9/8/chartex" xmlns:cx2="http://schemas.microsoft.com/office/drawing/2015/10/21/chartex" xmlns:cx3="http://schemas.microsoft.com/office/drawing/2016/5/9/chartex" xmlns:cx4="http://schemas.microsoft.com/office/drawing/2016/5/10/chartex" xmlns:cx5="http://schemas.microsoft.com/office/drawing/2016/5/11/chartex" xmlns:cx6="http://schemas.microsoft.com/office/drawing/2016/5/12/chartex" xmlns:cx7="http://schemas.microsoft.com/office/drawing/2016/5/13/chartex" xmlns:cx8="http://schemas.microsoft.com/office/drawing/2016/5/14/chartex" xmlns:mc="http://schemas.openxmlformats.org/markup-compatibility/2006" xmlns:aink="http://schemas.microsoft.com/office/drawing/2016/ink" xmlns:am3d="http://schemas.microsoft.com/office/drawing/2017/model3d" xmlns:o="urn:schemas-microsoft-com:office:office" xmlns:oel="http://schemas.microsoft.com/office/2019/extlst" xmlns:r="http://schemas.openxmlformats.org/officeDocument/2006/relationships" xmlns:m="http://schemas.openxmlformats.org/officeDocument/2006/math" xmlns:v="urn:schemas-microsoft-com:vml" xmlns:wp14="http://schemas.microsoft.com/office/word/2010/wordprocessingDrawing" xmlns:wp="http://schemas.openxmlformats.org/drawingml/2006/wordprocessingDrawing" xmlns:w10="urn:schemas-microsoft-com:office:word" xmlns:w="http://schemas.openxmlformats.org/wordprocessingml/2006/main" xmlns:w14="http://schemas.microsoft.com/office/word/2010/wordml" xmlns:w15="http://schemas.microsoft.com/office/word/2012/wordml" xmlns:w16cex="http://schemas.microsoft.com/office/word/2018/wordml/cex" xmlns:w16cid="http://schemas.microsoft.com/office/word/2016/wordml/cid" xmlns:w16="http://schemas.microsoft.com/office/word/2018/wordml" xmlns:w16sdtdh="http://schemas.microsoft.com/office/word/2020/wordml/sdtdatahash" xmlns:w16se="http://schemas.microsoft.com/office/word/2015/wordml/symex" xmlns:wpg="http://schemas.microsoft.com/office/word/2010/wordprocessingGroup" xmlns:wpi="http://schemas.microsoft.com/office/word/2010/wordprocessingInk" xmlns:wne="http://schemas.microsoft.com/office/word/2006/wordml" xmlns:wps="http://schemas.microsoft.com/office/word/2010/wordprocessingShape" mc:Ignorable="w14 w15 w16se w16cid w16 w16cex w16sdtdh wp14">
+<w:endnotes xmlns:wpc="http://schemas.microsoft.com/office/word/2010/wordprocessingCanvas" xmlns:cx="http://schemas.microsoft.com/office/drawing/2014/chartex" xmlns:cx1="http://schemas.microsoft.com/office/drawing/2015/9/8/chartex" xmlns:cx2="http://schemas.microsoft.com/office/drawing/2015/10/21/chartex" xmlns:cx3="http://schemas.microsoft.com/office/drawing/2016/5/9/chartex" xmlns:cx4="http://schemas.microsoft.com/office/drawing/2016/5/10/chartex" xmlns:cx5="http://schemas.microsoft.com/office/drawing/2016/5/11/chartex" xmlns:cx6="http://schemas.microsoft.com/office/drawing/2016/5/12/chartex" xmlns:cx7="http://schemas.microsoft.com/office/drawing/2016/5/13/chartex" xmlns:cx8="http://schemas.microsoft.com/office/drawing/2016/5/14/chartex" xmlns:mc="http://schemas.openxmlformats.org/markup-compatibility/2006" xmlns:aink="http://schemas.microsoft.com/office/drawing/2016/ink" xmlns:am3d="http://schemas.microsoft.com/office/drawing/2017/model3d" xmlns:o="urn:schemas-microsoft-com:office:office" xmlns:oel="http://schemas.microsoft.com/office/2019/extlst" xmlns:r="http://schemas.openxmlformats.org/officeDocument/2006/relationships" xmlns:m="http://schemas.openxmlformats.org/officeDocument/2006/math" xmlns:v="urn:schemas-microsoft-com:vml" xmlns:wp14="http://schemas.microsoft.com/office/word/2010/wordprocessingDrawing" xmlns:wp="http://schemas.openxmlformats.org/drawingml/2006/wordprocessingDrawing" xmlns:w10="urn:schemas-microsoft-com:office:word" xmlns:w="http://schemas.openxmlformats.org/wordprocessingml/2006/main" xmlns:w14="http://schemas.microsoft.com/office/word/2010/wordml" xmlns:w15="http://schemas.microsoft.com/office/word/2012/wordml" xmlns:w16cex="http://schemas.microsoft.com/office/word/2018/wordml/cex" xmlns:w16cid="http://schemas.microsoft.com/office/word/2016/wordml/cid" xmlns:w16="http://schemas.microsoft.com/office/word/2018/wordml" xmlns:w16du="http://schemas.microsoft.com/office/word/2023/wordml/word16du" xmlns:w16sdtdh="http://schemas.microsoft.com/office/word/2020/wordml/sdtdatahash" xmlns:w16se="http://schemas.microsoft.com/office/word/2015/wordml/symex" xmlns:wpg="http://schemas.microsoft.com/office/word/2010/wordprocessingGroup" xmlns:wpi="http://schemas.microsoft.com/office/word/2010/wordprocessingInk" xmlns:wne="http://schemas.microsoft.com/office/word/2006/wordml" xmlns:wps="http://schemas.microsoft.com/office/word/2010/wordprocessingShape" mc:Ignorable="w14 w15 w16se w16cid w16 w16cex w16sdtdh wp14">
   <w:endnote w:type="separator" w:id="-1">
     <w:p>
       <w:r>
@@ -3911,7 +3682,7 @@
 </file>
 
 <file path=word/footnotes.xml><?xml version="1.0" encoding="utf-8"?>
-<w:footnotes xmlns:wpc="http://schemas.microsoft.com/office/word/2010/wordprocessingCanvas" xmlns:cx="http://schemas.microsoft.com/office/drawing/2014/chartex" xmlns:cx1="http://schemas.microsoft.com/office/drawing/2015/9/8/chartex" xmlns:cx2="http://schemas.microsoft.com/office/drawing/2015/10/21/chartex" xmlns:cx3="http://schemas.microsoft.com/office/drawing/2016/5/9/chartex" xmlns:cx4="http://schemas.microsoft.com/office/drawing/2016/5/10/chartex" xmlns:cx5="http://schemas.microsoft.com/office/drawing/2016/5/11/chartex" xmlns:cx6="http://schemas.microsoft.com/office/drawing/2016/5/12/chartex" xmlns:cx7="http://schemas.microsoft.com/office/drawing/2016/5/13/chartex" xmlns:cx8="http://schemas.microsoft.com/office/drawing/2016/5/14/chartex" xmlns:mc="http://schemas.openxmlformats.org/markup-compatibility/2006" xmlns:aink="http://schemas.microsoft.com/office/drawing/2016/ink" xmlns:am3d="http://schemas.microsoft.com/office/drawing/2017/model3d" xmlns:o="urn:schemas-microsoft-com:office:office" xmlns:oel="http://schemas.microsoft.com/office/2019/extlst" xmlns:r="http://schemas.openxmlformats.org/officeDocument/2006/relationships" xmlns:m="http://schemas.openxmlformats.org/officeDocument/2006/math" xmlns:v="urn:schemas-microsoft-com:vml" xmlns:wp14="http://schemas.microsoft.com/office/word/2010/wordprocessingDrawing" xmlns:wp="http://schemas.openxmlformats.org/drawingml/2006/wordprocessingDrawing" xmlns:w10="urn:schemas-microsoft-com:office:word" xmlns:w="http://schemas.openxmlformats.org/wordprocessingml/2006/main" xmlns:w14="http://schemas.microsoft.com/office/word/2010/wordml" xmlns:w15="http://schemas.microsoft.com/office/word/2012/wordml" xmlns:w16cex="http://schemas.microsoft.com/office/word/2018/wordml/cex" xmlns:w16cid="http://schemas.microsoft.com/office/word/2016/wordml/cid" xmlns:w16="http://schemas.microsoft.com/office/word/2018/wordml" xmlns:w16sdtdh="http://schemas.microsoft.com/office/word/2020/wordml/sdtdatahash" xmlns:w16se="http://schemas.microsoft.com/office/word/2015/wordml/symex" xmlns:wpg="http://schemas.microsoft.com/office/word/2010/wordprocessingGroup" xmlns:wpi="http://schemas.microsoft.com/office/word/2010/wordprocessingInk" xmlns:wne="http://schemas.microsoft.com/office/word/2006/wordml" xmlns:wps="http://schemas.microsoft.com/office/word/2010/wordprocessingShape" mc:Ignorable="w14 w15 w16se w16cid w16 w16cex w16sdtdh wp14">
+<w:footnotes xmlns:wpc="http://schemas.microsoft.com/office/word/2010/wordprocessingCanvas" xmlns:cx="http://schemas.microsoft.com/office/drawing/2014/chartex" xmlns:cx1="http://schemas.microsoft.com/office/drawing/2015/9/8/chartex" xmlns:cx2="http://schemas.microsoft.com/office/drawing/2015/10/21/chartex" xmlns:cx3="http://schemas.microsoft.com/office/drawing/2016/5/9/chartex" xmlns:cx4="http://schemas.microsoft.com/office/drawing/2016/5/10/chartex" xmlns:cx5="http://schemas.microsoft.com/office/drawing/2016/5/11/chartex" xmlns:cx6="http://schemas.microsoft.com/office/drawing/2016/5/12/chartex" xmlns:cx7="http://schemas.microsoft.com/office/drawing/2016/5/13/chartex" xmlns:cx8="http://schemas.microsoft.com/office/drawing/2016/5/14/chartex" xmlns:mc="http://schemas.openxmlformats.org/markup-compatibility/2006" xmlns:aink="http://schemas.microsoft.com/office/drawing/2016/ink" xmlns:am3d="http://schemas.microsoft.com/office/drawing/2017/model3d" xmlns:o="urn:schemas-microsoft-com:office:office" xmlns:oel="http://schemas.microsoft.com/office/2019/extlst" xmlns:r="http://schemas.openxmlformats.org/officeDocument/2006/relationships" xmlns:m="http://schemas.openxmlformats.org/officeDocument/2006/math" xmlns:v="urn:schemas-microsoft-com:vml" xmlns:wp14="http://schemas.microsoft.com/office/word/2010/wordprocessingDrawing" xmlns:wp="http://schemas.openxmlformats.org/drawingml/2006/wordprocessingDrawing" xmlns:w10="urn:schemas-microsoft-com:office:word" xmlns:w="http://schemas.openxmlformats.org/wordprocessingml/2006/main" xmlns:w14="http://schemas.microsoft.com/office/word/2010/wordml" xmlns:w15="http://schemas.microsoft.com/office/word/2012/wordml" xmlns:w16cex="http://schemas.microsoft.com/office/word/2018/wordml/cex" xmlns:w16cid="http://schemas.microsoft.com/office/word/2016/wordml/cid" xmlns:w16="http://schemas.microsoft.com/office/word/2018/wordml" xmlns:w16du="http://schemas.microsoft.com/office/word/2023/wordml/word16du" xmlns:w16sdtdh="http://schemas.microsoft.com/office/word/2020/wordml/sdtdatahash" xmlns:w16se="http://schemas.microsoft.com/office/word/2015/wordml/symex" xmlns:wpg="http://schemas.microsoft.com/office/word/2010/wordprocessingGroup" xmlns:wpi="http://schemas.microsoft.com/office/word/2010/wordprocessingInk" xmlns:wne="http://schemas.microsoft.com/office/word/2006/wordml" xmlns:wps="http://schemas.microsoft.com/office/word/2010/wordprocessingShape" mc:Ignorable="w14 w15 w16se w16cid w16 w16cex w16sdtdh wp14">
   <w:footnote w:type="separator" w:id="-1">
     <w:p>
       <w:r>
@@ -3930,7 +3701,7 @@
 </file>
 
 <file path=word/numbering.xml><?xml version="1.0" encoding="utf-8"?>
-<w:numbering xmlns:wpc="http://schemas.microsoft.com/office/word/2010/wordprocessingCanvas" xmlns:cx="http://schemas.microsoft.com/office/drawing/2014/chartex" xmlns:cx1="http://schemas.microsoft.com/office/drawing/2015/9/8/chartex" xmlns:cx2="http://schemas.microsoft.com/office/drawing/2015/10/21/chartex" xmlns:cx3="http://schemas.microsoft.com/office/drawing/2016/5/9/chartex" xmlns:cx4="http://schemas.microsoft.com/office/drawing/2016/5/10/chartex" xmlns:cx5="http://schemas.microsoft.com/office/drawing/2016/5/11/chartex" xmlns:cx6="http://schemas.microsoft.com/office/drawing/2016/5/12/chartex" xmlns:cx7="http://schemas.microsoft.com/office/drawing/2016/5/13/chartex" xmlns:cx8="http://schemas.microsoft.com/office/drawing/2016/5/14/chartex" xmlns:mc="http://schemas.openxmlformats.org/markup-compatibility/2006" xmlns:aink="http://schemas.microsoft.com/office/drawing/2016/ink" xmlns:am3d="http://schemas.microsoft.com/office/drawing/2017/model3d" xmlns:o="urn:schemas-microsoft-com:office:office" xmlns:oel="http://schemas.microsoft.com/office/2019/extlst" xmlns:r="http://schemas.openxmlformats.org/officeDocument/2006/relationships" xmlns:m="http://schemas.openxmlformats.org/officeDocument/2006/math" xmlns:v="urn:schemas-microsoft-com:vml" xmlns:wp14="http://schemas.microsoft.com/office/word/2010/wordprocessingDrawing" xmlns:wp="http://schemas.openxmlformats.org/drawingml/2006/wordprocessingDrawing" xmlns:w10="urn:schemas-microsoft-com:office:word" xmlns:w="http://schemas.openxmlformats.org/wordprocessingml/2006/main" xmlns:w14="http://schemas.microsoft.com/office/word/2010/wordml" xmlns:w15="http://schemas.microsoft.com/office/word/2012/wordml" xmlns:w16cex="http://schemas.microsoft.com/office/word/2018/wordml/cex" xmlns:w16cid="http://schemas.microsoft.com/office/word/2016/wordml/cid" xmlns:w16="http://schemas.microsoft.com/office/word/2018/wordml" xmlns:w16sdtdh="http://schemas.microsoft.com/office/word/2020/wordml/sdtdatahash" xmlns:w16se="http://schemas.microsoft.com/office/word/2015/wordml/symex" xmlns:wpg="http://schemas.microsoft.com/office/word/2010/wordprocessingGroup" xmlns:wpi="http://schemas.microsoft.com/office/word/2010/wordprocessingInk" xmlns:wne="http://schemas.microsoft.com/office/word/2006/wordml" xmlns:wps="http://schemas.microsoft.com/office/word/2010/wordprocessingShape" mc:Ignorable="w14 w15 w16se w16cid w16 w16cex w16sdtdh wp14">
+<w:numbering xmlns:wpc="http://schemas.microsoft.com/office/word/2010/wordprocessingCanvas" xmlns:cx="http://schemas.microsoft.com/office/drawing/2014/chartex" xmlns:cx1="http://schemas.microsoft.com/office/drawing/2015/9/8/chartex" xmlns:cx2="http://schemas.microsoft.com/office/drawing/2015/10/21/chartex" xmlns:cx3="http://schemas.microsoft.com/office/drawing/2016/5/9/chartex" xmlns:cx4="http://schemas.microsoft.com/office/drawing/2016/5/10/chartex" xmlns:cx5="http://schemas.microsoft.com/office/drawing/2016/5/11/chartex" xmlns:cx6="http://schemas.microsoft.com/office/drawing/2016/5/12/chartex" xmlns:cx7="http://schemas.microsoft.com/office/drawing/2016/5/13/chartex" xmlns:cx8="http://schemas.microsoft.com/office/drawing/2016/5/14/chartex" xmlns:mc="http://schemas.openxmlformats.org/markup-compatibility/2006" xmlns:aink="http://schemas.microsoft.com/office/drawing/2016/ink" xmlns:am3d="http://schemas.microsoft.com/office/drawing/2017/model3d" xmlns:o="urn:schemas-microsoft-com:office:office" xmlns:oel="http://schemas.microsoft.com/office/2019/extlst" xmlns:r="http://schemas.openxmlformats.org/officeDocument/2006/relationships" xmlns:m="http://schemas.openxmlformats.org/officeDocument/2006/math" xmlns:v="urn:schemas-microsoft-com:vml" xmlns:wp14="http://schemas.microsoft.com/office/word/2010/wordprocessingDrawing" xmlns:wp="http://schemas.openxmlformats.org/drawingml/2006/wordprocessingDrawing" xmlns:w10="urn:schemas-microsoft-com:office:word" xmlns:w="http://schemas.openxmlformats.org/wordprocessingml/2006/main" xmlns:w14="http://schemas.microsoft.com/office/word/2010/wordml" xmlns:w15="http://schemas.microsoft.com/office/word/2012/wordml" xmlns:w16cex="http://schemas.microsoft.com/office/word/2018/wordml/cex" xmlns:w16cid="http://schemas.microsoft.com/office/word/2016/wordml/cid" xmlns:w16="http://schemas.microsoft.com/office/word/2018/wordml" xmlns:w16du="http://schemas.microsoft.com/office/word/2023/wordml/word16du" xmlns:w16sdtdh="http://schemas.microsoft.com/office/word/2020/wordml/sdtdatahash" xmlns:w16se="http://schemas.microsoft.com/office/word/2015/wordml/symex" xmlns:wpg="http://schemas.microsoft.com/office/word/2010/wordprocessingGroup" xmlns:wpi="http://schemas.microsoft.com/office/word/2010/wordprocessingInk" xmlns:wne="http://schemas.microsoft.com/office/word/2006/wordml" xmlns:wps="http://schemas.microsoft.com/office/word/2010/wordprocessingShape" mc:Ignorable="w14 w15 w16se w16cid w16 w16cex w16sdtdh wp14">
   <w:abstractNum w:abstractNumId="0" w15:restartNumberingAfterBreak="0">
     <w:nsid w:val="0A8A7F93"/>
     <w:multiLevelType w:val="hybridMultilevel"/>

</xml_diff>